<commit_message>
hasta practica 5 funcionando
</commit_message>
<xml_diff>
--- a/Martinez_Sepulveda_Alan_Jahir_Practica_4.docx
+++ b/Martinez_Sepulveda_Alan_Jahir_Practica_4.docx
@@ -3813,33 +3813,83 @@
         <w:spacing w:after="0" w:line="480" w:lineRule="auto"/>
         <w:jc w:val="both"/>
         <w:rPr>
-          <w:rFonts w:ascii="Consolas" w:eastAsia="Times New Roman" w:hAnsi="Consolas" w:cs="Times New Roman"/>
-          <w:color w:val="FF79C6"/>
-          <w:sz w:val="21"/>
-          <w:szCs w:val="21"/>
-          <w:lang w:val="en-US" w:eastAsia="es-MX"/>
-        </w:rPr>
-      </w:pPr>
-      <w:r>
-        <w:rPr>
           <w:rFonts w:ascii="Arial" w:eastAsia="Times New Roman" w:hAnsi="Arial" w:cs="Arial"/>
           <w:b/>
           <w:bCs/>
           <w:sz w:val="24"/>
           <w:szCs w:val="24"/>
-          <w:lang w:val="en-US" w:eastAsia="es-MX"/>
-        </w:rPr>
-        <w:t>Código:</w:t>
-      </w:r>
-      <w:r>
-        <w:rPr>
-          <w:rFonts w:ascii="Consolas" w:eastAsia="Times New Roman" w:hAnsi="Consolas" w:cs="Times New Roman"/>
-          <w:color w:val="F8F8F2"/>
-          <w:sz w:val="21"/>
-          <w:szCs w:val="21"/>
-          <w:lang w:val="en-US" w:eastAsia="es-MX"/>
-        </w:rPr>
-        <w:t xml:space="preserve"> </w:t>
+          <w:lang w:eastAsia="es-MX"/>
+        </w:rPr>
+      </w:pPr>
+      <w:r>
+        <w:rPr>
+          <w:rFonts w:ascii="Arial" w:eastAsia="Times New Roman" w:hAnsi="Arial" w:cs="Arial"/>
+          <w:b/>
+          <w:bCs/>
+          <w:sz w:val="24"/>
+          <w:szCs w:val="24"/>
+          <w:lang w:eastAsia="es-MX"/>
+        </w:rPr>
+        <w:t>Grafica:</w:t>
+      </w:r>
+    </w:p>
+    <w:p>
+      <w:pPr>
+        <w:spacing w:after="0" w:line="480" w:lineRule="auto"/>
+        <w:jc w:val="center"/>
+        <w:rPr>
+          <w:rFonts w:ascii="Arial" w:eastAsia="Times New Roman" w:hAnsi="Arial" w:cs="Arial"/>
+          <w:b/>
+          <w:bCs/>
+          <w:sz w:val="24"/>
+          <w:szCs w:val="24"/>
+          <w:lang w:eastAsia="es-MX"/>
+        </w:rPr>
+      </w:pPr>
+      <w:r>
+        <w:rPr>
+          <w:rFonts w:ascii="Arial" w:eastAsia="Times New Roman" w:hAnsi="Arial" w:cs="Arial"/>
+          <w:b/>
+          <w:bCs/>
+          <w:sz w:val="24"/>
+          <w:szCs w:val="24"/>
+          <w:lang w:eastAsia="es-MX"/>
+        </w:rPr>
+        <w:drawing>
+          <wp:inline distT="0" distB="0" distL="0" distR="0" wp14:anchorId="4F8004CE" wp14:editId="4E232701">
+            <wp:extent cx="4695825" cy="3517353"/>
+            <wp:effectExtent l="0" t="0" r="0" b="6985"/>
+            <wp:docPr id="27" name="Imagen 27" descr="Gráfico, Gráfico de líneas&#10;&#10;Descripción generada automáticamente"/>
+            <wp:cNvGraphicFramePr>
+              <a:graphicFrameLocks xmlns:a="http://schemas.openxmlformats.org/drawingml/2006/main" noChangeAspect="1"/>
+            </wp:cNvGraphicFramePr>
+            <a:graphic xmlns:a="http://schemas.openxmlformats.org/drawingml/2006/main">
+              <a:graphicData uri="http://schemas.openxmlformats.org/drawingml/2006/picture">
+                <pic:pic xmlns:pic="http://schemas.openxmlformats.org/drawingml/2006/picture">
+                  <pic:nvPicPr>
+                    <pic:cNvPr id="27" name="Imagen 27" descr="Gráfico, Gráfico de líneas&#10;&#10;Descripción generada automáticamente"/>
+                    <pic:cNvPicPr/>
+                  </pic:nvPicPr>
+                  <pic:blipFill>
+                    <a:blip r:embed="rId23"/>
+                    <a:stretch>
+                      <a:fillRect/>
+                    </a:stretch>
+                  </pic:blipFill>
+                  <pic:spPr>
+                    <a:xfrm>
+                      <a:off x="0" y="0"/>
+                      <a:ext cx="4702224" cy="3522146"/>
+                    </a:xfrm>
+                    <a:prstGeom prst="rect">
+                      <a:avLst/>
+                    </a:prstGeom>
+                  </pic:spPr>
+                </pic:pic>
+              </a:graphicData>
+            </a:graphic>
+          </wp:inline>
+        </w:drawing>
       </w:r>
     </w:p>
     <w:p>
@@ -3856,6 +3906,40 @@
       </w:pPr>
       <w:r>
         <w:rPr>
+          <w:rFonts w:ascii="Arial" w:eastAsia="Times New Roman" w:hAnsi="Arial" w:cs="Arial"/>
+          <w:b/>
+          <w:bCs/>
+          <w:sz w:val="24"/>
+          <w:szCs w:val="24"/>
+          <w:lang w:val="en-US" w:eastAsia="es-MX"/>
+        </w:rPr>
+        <w:t>Código:</w:t>
+      </w:r>
+      <w:r>
+        <w:rPr>
+          <w:rFonts w:ascii="Consolas" w:eastAsia="Times New Roman" w:hAnsi="Consolas" w:cs="Times New Roman"/>
+          <w:color w:val="F8F8F2"/>
+          <w:sz w:val="21"/>
+          <w:szCs w:val="21"/>
+          <w:lang w:val="en-US" w:eastAsia="es-MX"/>
+        </w:rPr>
+        <w:t xml:space="preserve"> </w:t>
+      </w:r>
+    </w:p>
+    <w:p>
+      <w:pPr>
+        <w:spacing w:after="0" w:line="480" w:lineRule="auto"/>
+        <w:jc w:val="both"/>
+        <w:rPr>
+          <w:rFonts w:ascii="Consolas" w:eastAsia="Times New Roman" w:hAnsi="Consolas" w:cs="Times New Roman"/>
+          <w:color w:val="FF79C6"/>
+          <w:sz w:val="21"/>
+          <w:szCs w:val="21"/>
+          <w:lang w:val="en-US" w:eastAsia="es-MX"/>
+        </w:rPr>
+      </w:pPr>
+      <w:r>
+        <w:rPr>
           <w:rFonts w:ascii="Consolas" w:eastAsia="Times New Roman" w:hAnsi="Consolas" w:cs="Times New Roman"/>
           <w:color w:val="FF79C6"/>
           <w:sz w:val="21"/>
@@ -4205,6 +4289,7 @@
           <w:szCs w:val="21"/>
           <w:lang w:val="en-US" w:eastAsia="es-MX"/>
         </w:rPr>
+        <w:lastRenderedPageBreak/>
         <w:t>outputValuesFileName</w:t>
       </w:r>
       <w:proofErr w:type="spellEnd"/>
@@ -5810,7 +5895,6 @@
           <w:szCs w:val="21"/>
           <w:lang w:val="en-US" w:eastAsia="es-MX"/>
         </w:rPr>
-        <w:lastRenderedPageBreak/>
         <w:t xml:space="preserve">    </w:t>
       </w:r>
     </w:p>
@@ -11314,6 +11398,7 @@
           <w:szCs w:val="21"/>
           <w:lang w:eastAsia="es-MX"/>
         </w:rPr>
+        <w:lastRenderedPageBreak/>
         <w:t xml:space="preserve">                </w:t>
       </w:r>
       <w:proofErr w:type="spellStart"/>
@@ -12571,8 +12656,8 @@
       </w:pPr>
     </w:p>
     <w:sectPr>
-      <w:headerReference w:type="default" r:id="rId23"/>
-      <w:footerReference w:type="default" r:id="rId24"/>
+      <w:headerReference w:type="default" r:id="rId24"/>
+      <w:footerReference w:type="default" r:id="rId25"/>
       <w:type w:val="continuous"/>
       <w:pgSz w:w="12240" w:h="15840"/>
       <w:pgMar w:top="1417" w:right="1701" w:bottom="1417" w:left="1701" w:header="709" w:footer="709" w:gutter="0"/>

</xml_diff>